<commit_message>
Improved Grammer of Letter
</commit_message>
<xml_diff>
--- a/To Mr. Judan.docx
+++ b/To Mr. Judan.docx
@@ -38,28 +38,355 @@
         <w:rPr>
           <w:b/>
         </w:rPr>
-        <w:t xml:space="preserve">Mr. </w:t>
+        <w:t xml:space="preserve">Mr. Judan </w:t>
       </w:r>
       <w:proofErr w:type="spellStart"/>
       <w:r>
         <w:rPr>
           <w:b/>
         </w:rPr>
-        <w:t>Judan</w:t>
+        <w:t>Sta.Teresa</w:t>
       </w:r>
       <w:proofErr w:type="spellEnd"/>
-      <w:r>
-        <w:rPr>
-          <w:b/>
-        </w:rPr>
+    </w:p>
+    <w:p>
+      <w:pPr>
+        <w:ind w:left="0" w:firstLine="0"/>
+        <w:jc w:val="both"/>
+      </w:pPr>
+      <w:r>
+        <w:t>High School Department Assistant Principal</w:t>
+      </w:r>
+    </w:p>
+    <w:p>
+      <w:pPr>
+        <w:ind w:left="0" w:firstLine="0"/>
+        <w:jc w:val="both"/>
+      </w:pPr>
+      <w:r>
+        <w:t>Don Bosco Technology Center</w:t>
+      </w:r>
+    </w:p>
+    <w:p>
+      <w:pPr>
+        <w:ind w:left="0" w:firstLine="0"/>
+        <w:jc w:val="both"/>
+      </w:pPr>
+      <w:r>
+        <w:t xml:space="preserve">Punta </w:t>
+      </w:r>
+      <w:proofErr w:type="spellStart"/>
+      <w:r>
+        <w:t>Princesa</w:t>
+      </w:r>
+      <w:proofErr w:type="spellEnd"/>
+      <w:r>
+        <w:t>, Cebu City</w:t>
+      </w:r>
+    </w:p>
+    <w:p>
+      <w:pPr>
+        <w:ind w:left="0" w:firstLine="0"/>
+        <w:jc w:val="both"/>
+      </w:pPr>
+    </w:p>
+    <w:p>
+      <w:pPr>
+        <w:ind w:left="0" w:firstLine="0"/>
+        <w:jc w:val="both"/>
+      </w:pPr>
+    </w:p>
+    <w:p>
+      <w:pPr>
+        <w:ind w:left="0" w:firstLine="0"/>
+        <w:jc w:val="both"/>
+      </w:pPr>
+      <w:r>
+        <w:t xml:space="preserve">Dear Mr. </w:t>
+      </w:r>
+      <w:proofErr w:type="spellStart"/>
+      <w:r>
+        <w:t>Sta.Teresa</w:t>
+      </w:r>
+      <w:proofErr w:type="spellEnd"/>
+      <w:r>
+        <w:t>,</w:t>
+      </w:r>
+    </w:p>
+    <w:p>
+      <w:pPr>
+        <w:ind w:left="0" w:firstLine="0"/>
+        <w:jc w:val="both"/>
+      </w:pPr>
+    </w:p>
+    <w:p>
+      <w:pPr>
+        <w:ind w:left="0" w:firstLine="0"/>
+        <w:jc w:val="both"/>
+      </w:pPr>
+      <w:r>
+        <w:t>Good day!</w:t>
+      </w:r>
+    </w:p>
+    <w:p>
+      <w:pPr>
+        <w:ind w:left="0" w:firstLine="0"/>
+        <w:jc w:val="both"/>
+      </w:pPr>
+    </w:p>
+    <w:p>
+      <w:pPr>
+        <w:ind w:left="0" w:firstLine="0"/>
+        <w:jc w:val="both"/>
+      </w:pPr>
+      <w:r>
+        <w:t>We</w:t>
+      </w:r>
+      <w:r>
+        <w:t>,</w:t>
+      </w:r>
+      <w:r>
+        <w:t xml:space="preserve"> Jane Paul P. </w:t>
+      </w:r>
+      <w:proofErr w:type="spellStart"/>
+      <w:r>
+        <w:t>Cabunilas</w:t>
+      </w:r>
+      <w:proofErr w:type="spellEnd"/>
+      <w:r>
+        <w:t xml:space="preserve"> and Gian Carlo I. Gilos</w:t>
+      </w:r>
+      <w:r>
+        <w:t xml:space="preserve">, both </w:t>
+      </w:r>
+      <w:r>
+        <w:t>3</w:t>
+      </w:r>
+      <w:r>
+        <w:rPr>
+          <w:vertAlign w:val="superscript"/>
+        </w:rPr>
+        <w:t>rd</w:t>
+      </w:r>
+      <w:r>
+        <w:t xml:space="preserve"> year students from DBTC -</w:t>
+      </w:r>
+      <w:r>
+        <w:t xml:space="preserve"> College Department</w:t>
+      </w:r>
+      <w:r>
+        <w:t>,</w:t>
+      </w:r>
+      <w:r>
+        <w:t xml:space="preserve"> taking up Bachelor of Science </w:t>
+      </w:r>
+      <w:r>
+        <w:t xml:space="preserve">in </w:t>
+      </w:r>
+      <w:r>
+        <w:t>Information Technology</w:t>
+      </w:r>
+      <w:r>
+        <w:t>.  As one of the final requirements</w:t>
+      </w:r>
+      <w:r>
+        <w:t xml:space="preserve"> in IT18</w:t>
+      </w:r>
+      <w:r>
+        <w:t>(Business Analytics),</w:t>
+      </w:r>
+      <w:r>
+        <w:t xml:space="preserve"> entitle</w:t>
+      </w:r>
+      <w:r>
+        <w:t>d</w:t>
+      </w:r>
+      <w:r>
+        <w:t xml:space="preserve"> “DBTC-College – Cebu: Approaches to Increasing </w:t>
+      </w:r>
+      <w:r>
+        <w:t xml:space="preserve">Students </w:t>
+      </w:r>
+      <w:r>
+        <w:t xml:space="preserve">Population” we would like to ask </w:t>
+      </w:r>
+      <w:r>
+        <w:t xml:space="preserve">from </w:t>
+      </w:r>
+      <w:r>
+        <w:t xml:space="preserve">your </w:t>
+      </w:r>
+      <w:r>
+        <w:t>good office if we can</w:t>
+      </w:r>
+      <w:r>
         <w:t xml:space="preserve"> </w:t>
       </w:r>
+      <w:r>
+        <w:t xml:space="preserve">conduct a </w:t>
+      </w:r>
+      <w:r>
+        <w:t xml:space="preserve">survey </w:t>
+      </w:r>
+      <w:r>
+        <w:t>to one of the sections in your</w:t>
+      </w:r>
+      <w:r>
+        <w:t xml:space="preserve"> Grade 10 students </w:t>
+      </w:r>
+      <w:r>
+        <w:t>as one of our  samples</w:t>
+      </w:r>
+      <w:r>
+        <w:t xml:space="preserve"> in our study.</w:t>
+      </w:r>
+    </w:p>
+    <w:p>
+      <w:pPr>
+        <w:ind w:left="0" w:firstLine="0"/>
+        <w:jc w:val="both"/>
+      </w:pPr>
+    </w:p>
+    <w:p>
+      <w:pPr>
+        <w:ind w:left="0" w:firstLine="0"/>
+        <w:jc w:val="both"/>
+      </w:pPr>
+      <w:r>
+        <w:t>We greatly believed that the result of this survey will be of great help in our study and with that, we can come up with the accurate output.</w:t>
+      </w:r>
+    </w:p>
+    <w:p>
+      <w:pPr>
+        <w:ind w:left="0" w:firstLine="0"/>
+        <w:jc w:val="both"/>
+      </w:pPr>
+    </w:p>
+    <w:p>
+      <w:pPr>
+        <w:ind w:left="0" w:firstLine="0"/>
+        <w:jc w:val="both"/>
+      </w:pPr>
+      <w:r>
+        <w:t xml:space="preserve">This </w:t>
+      </w:r>
+      <w:r>
+        <w:t xml:space="preserve">study </w:t>
+      </w:r>
+      <w:r>
+        <w:t>aims to find ways and insights as to improve the current population of the College for the coming years.</w:t>
+      </w:r>
+    </w:p>
+    <w:p>
+      <w:pPr>
+        <w:ind w:left="0" w:firstLine="0"/>
+        <w:jc w:val="both"/>
+      </w:pPr>
+    </w:p>
+    <w:p>
+      <w:pPr>
+        <w:ind w:left="0" w:firstLine="0"/>
+        <w:jc w:val="both"/>
+      </w:pPr>
+      <w:r>
+        <w:t xml:space="preserve">Attached herewith, is sample self-constructed questionnaire that </w:t>
+      </w:r>
+      <w:r>
+        <w:t>would allow us to acquire the views of the Grade 10 students to the College Department, finding out if they wish to pursue their further education here.</w:t>
+      </w:r>
+    </w:p>
+    <w:p>
+      <w:pPr>
+        <w:ind w:left="0" w:firstLine="0"/>
+        <w:jc w:val="both"/>
+      </w:pPr>
+    </w:p>
+    <w:p>
+      <w:pPr>
+        <w:ind w:left="0" w:firstLine="0"/>
+        <w:jc w:val="both"/>
+      </w:pPr>
+      <w:r>
+        <w:t xml:space="preserve"> </w:t>
+      </w:r>
+      <w:r>
+        <w:t xml:space="preserve">Looking forward for </w:t>
+      </w:r>
+      <w:r>
+        <w:t>your warmth</w:t>
+      </w:r>
+      <w:r>
+        <w:t xml:space="preserve"> response.</w:t>
+      </w:r>
+    </w:p>
+    <w:p>
+      <w:pPr>
+        <w:ind w:left="0" w:firstLine="0"/>
+        <w:jc w:val="both"/>
+      </w:pPr>
+    </w:p>
+    <w:p>
+      <w:pPr>
+        <w:ind w:left="0" w:firstLine="0"/>
+        <w:jc w:val="both"/>
+      </w:pPr>
+    </w:p>
+    <w:p>
+      <w:pPr>
+        <w:ind w:left="0" w:firstLine="0"/>
+        <w:jc w:val="both"/>
+      </w:pPr>
+    </w:p>
+    <w:p>
+      <w:pPr>
+        <w:ind w:left="0" w:firstLine="0"/>
+        <w:jc w:val="both"/>
+      </w:pPr>
+    </w:p>
+    <w:p>
+      <w:pPr>
+        <w:ind w:left="0" w:firstLine="0"/>
+        <w:jc w:val="both"/>
+      </w:pPr>
+      <w:r>
+        <w:t>Very truly yours,</w:t>
+      </w:r>
+    </w:p>
+    <w:p>
+      <w:pPr>
+        <w:ind w:left="0" w:firstLine="0"/>
+        <w:jc w:val="both"/>
+      </w:pPr>
+    </w:p>
+    <w:p>
+      <w:pPr>
+        <w:ind w:left="0" w:firstLine="0"/>
+        <w:jc w:val="both"/>
+      </w:pPr>
+    </w:p>
+    <w:p>
+      <w:pPr>
+        <w:ind w:left="0" w:firstLine="0"/>
+        <w:jc w:val="both"/>
+        <w:rPr>
+          <w:b/>
+          <w:u w:val="single"/>
+        </w:rPr>
+      </w:pPr>
+      <w:r>
+        <w:rPr>
+          <w:b/>
+          <w:u w:val="single"/>
+        </w:rPr>
+        <w:t xml:space="preserve">Jane Paul P. </w:t>
+      </w:r>
       <w:proofErr w:type="spellStart"/>
       <w:r>
         <w:rPr>
           <w:b/>
-        </w:rPr>
-        <w:t>Sta.Teresa</w:t>
+          <w:u w:val="single"/>
+        </w:rPr>
+        <w:t>Cabunilas</w:t>
       </w:r>
       <w:proofErr w:type="spellEnd"/>
     </w:p>
@@ -69,344 +396,6 @@
         <w:jc w:val="both"/>
       </w:pPr>
       <w:r>
-        <w:t>High School Department Assistant Principal</w:t>
-      </w:r>
-    </w:p>
-    <w:p>
-      <w:pPr>
-        <w:ind w:left="0" w:firstLine="0"/>
-        <w:jc w:val="both"/>
-      </w:pPr>
-      <w:r>
-        <w:t>Don Bosco Technology Center</w:t>
-      </w:r>
-    </w:p>
-    <w:p>
-      <w:pPr>
-        <w:ind w:left="0" w:firstLine="0"/>
-        <w:jc w:val="both"/>
-      </w:pPr>
-      <w:r>
-        <w:t xml:space="preserve">Punta </w:t>
-      </w:r>
-      <w:proofErr w:type="spellStart"/>
-      <w:r>
-        <w:t>Princesa</w:t>
-      </w:r>
-      <w:proofErr w:type="spellEnd"/>
-      <w:r>
-        <w:t>, Cebu City</w:t>
-      </w:r>
-    </w:p>
-    <w:p>
-      <w:pPr>
-        <w:ind w:left="0" w:firstLine="0"/>
-        <w:jc w:val="both"/>
-      </w:pPr>
-    </w:p>
-    <w:p>
-      <w:pPr>
-        <w:ind w:left="0" w:firstLine="0"/>
-        <w:jc w:val="both"/>
-      </w:pPr>
-    </w:p>
-    <w:p>
-      <w:pPr>
-        <w:ind w:left="0" w:firstLine="0"/>
-        <w:jc w:val="both"/>
-      </w:pPr>
-      <w:r>
-        <w:t xml:space="preserve">Dear Mr. </w:t>
-      </w:r>
-      <w:proofErr w:type="spellStart"/>
-      <w:r>
-        <w:t>Sta.Teresa</w:t>
-      </w:r>
-      <w:proofErr w:type="spellEnd"/>
-      <w:r>
-        <w:t>,</w:t>
-      </w:r>
-    </w:p>
-    <w:p>
-      <w:pPr>
-        <w:ind w:left="0" w:firstLine="0"/>
-        <w:jc w:val="both"/>
-      </w:pPr>
-    </w:p>
-    <w:p>
-      <w:pPr>
-        <w:ind w:left="0" w:firstLine="0"/>
-        <w:jc w:val="both"/>
-      </w:pPr>
-      <w:r>
-        <w:t>Good day!</w:t>
-      </w:r>
-    </w:p>
-    <w:p>
-      <w:pPr>
-        <w:ind w:left="0" w:firstLine="0"/>
-        <w:jc w:val="both"/>
-      </w:pPr>
-    </w:p>
-    <w:p>
-      <w:pPr>
-        <w:ind w:left="0" w:firstLine="0"/>
-        <w:jc w:val="both"/>
-      </w:pPr>
-      <w:r>
-        <w:t>We</w:t>
-      </w:r>
-      <w:r>
-        <w:t>,</w:t>
-      </w:r>
-      <w:r>
-        <w:t xml:space="preserve"> Jane Paul P. </w:t>
-      </w:r>
-      <w:proofErr w:type="spellStart"/>
-      <w:r>
-        <w:t>Cabunilas</w:t>
-      </w:r>
-      <w:proofErr w:type="spellEnd"/>
-      <w:r>
-        <w:t xml:space="preserve"> and Gian Carlo I. Gilos</w:t>
-      </w:r>
-      <w:r>
-        <w:t>, both a 3</w:t>
-      </w:r>
-      <w:r>
-        <w:rPr>
-          <w:vertAlign w:val="superscript"/>
-        </w:rPr>
-        <w:t>rd</w:t>
-      </w:r>
-      <w:r>
-        <w:t xml:space="preserve"> year students from DBTC -</w:t>
-      </w:r>
-      <w:r>
-        <w:t xml:space="preserve"> College Department</w:t>
-      </w:r>
-      <w:r>
-        <w:t>,</w:t>
-      </w:r>
-      <w:r>
-        <w:t xml:space="preserve"> taking up Bachelor of Science </w:t>
-      </w:r>
-      <w:r>
-        <w:t xml:space="preserve">in </w:t>
-      </w:r>
-      <w:r>
-        <w:t>Information Technology</w:t>
-      </w:r>
-      <w:r>
-        <w:t>.  As one of the final requirements</w:t>
-      </w:r>
-      <w:r>
-        <w:t xml:space="preserve"> in IT18</w:t>
-      </w:r>
-      <w:r>
-        <w:t>(Business Analytics),</w:t>
-      </w:r>
-      <w:r>
-        <w:t xml:space="preserve"> entitle</w:t>
-      </w:r>
-      <w:r>
-        <w:t>d</w:t>
-      </w:r>
-      <w:r>
-        <w:t xml:space="preserve"> “DBTC-College – Cebu: Approaches to Increasing </w:t>
-      </w:r>
-      <w:r>
-        <w:t xml:space="preserve">Students </w:t>
-      </w:r>
-      <w:r>
-        <w:t xml:space="preserve">Population” we would like to ask </w:t>
-      </w:r>
-      <w:r>
-        <w:t xml:space="preserve">from </w:t>
-      </w:r>
-      <w:r>
-        <w:t xml:space="preserve">your </w:t>
-      </w:r>
-      <w:r>
-        <w:t>good office if we can</w:t>
-      </w:r>
-      <w:r>
-        <w:t xml:space="preserve"> </w:t>
-      </w:r>
-      <w:r>
-        <w:t xml:space="preserve">conduct a </w:t>
-      </w:r>
-      <w:r>
-        <w:t xml:space="preserve">survey </w:t>
-      </w:r>
-      <w:r>
-        <w:t>to one of the sections in your</w:t>
-      </w:r>
-      <w:r>
-        <w:t xml:space="preserve"> Grade 10 students </w:t>
-      </w:r>
-      <w:r>
-        <w:t>as one of our  samples</w:t>
-      </w:r>
-      <w:r>
-        <w:t xml:space="preserve"> in our study.</w:t>
-      </w:r>
-    </w:p>
-    <w:p>
-      <w:pPr>
-        <w:ind w:left="0" w:firstLine="0"/>
-        <w:jc w:val="both"/>
-      </w:pPr>
-    </w:p>
-    <w:p>
-      <w:pPr>
-        <w:ind w:left="0" w:firstLine="0"/>
-        <w:jc w:val="both"/>
-      </w:pPr>
-      <w:r>
-        <w:t>We greatly believed that the result of this survey will be of great help in our study and with that, we can come up with the accurate output.</w:t>
-      </w:r>
-    </w:p>
-    <w:p>
-      <w:pPr>
-        <w:ind w:left="0" w:firstLine="0"/>
-        <w:jc w:val="both"/>
-      </w:pPr>
-    </w:p>
-    <w:p>
-      <w:pPr>
-        <w:ind w:left="0" w:firstLine="0"/>
-        <w:jc w:val="both"/>
-      </w:pPr>
-      <w:r>
-        <w:t xml:space="preserve">This </w:t>
-      </w:r>
-      <w:r>
-        <w:t xml:space="preserve">study </w:t>
-      </w:r>
-      <w:r>
-        <w:t>aims to find ways and insights as to improve the current population of the College for the coming years.</w:t>
-      </w:r>
-    </w:p>
-    <w:p>
-      <w:pPr>
-        <w:ind w:left="0" w:firstLine="0"/>
-        <w:jc w:val="both"/>
-      </w:pPr>
-    </w:p>
-    <w:p>
-      <w:pPr>
-        <w:ind w:left="0" w:firstLine="0"/>
-        <w:jc w:val="both"/>
-      </w:pPr>
-      <w:r>
-        <w:t xml:space="preserve">Attached herewith, is sample self-constructed questionnaire that </w:t>
-      </w:r>
-      <w:r>
-        <w:t>would allow us to acquire the views of the Grade 10 students to the College Department, finding out if they wish to pursue their further education here.</w:t>
-      </w:r>
-    </w:p>
-    <w:p>
-      <w:pPr>
-        <w:ind w:left="0" w:firstLine="0"/>
-        <w:jc w:val="both"/>
-      </w:pPr>
-    </w:p>
-    <w:p>
-      <w:pPr>
-        <w:ind w:left="0" w:firstLine="0"/>
-        <w:jc w:val="both"/>
-      </w:pPr>
-      <w:r>
-        <w:t xml:space="preserve"> </w:t>
-      </w:r>
-      <w:r>
-        <w:t xml:space="preserve">Looking forward for </w:t>
-      </w:r>
-      <w:r>
-        <w:t>your warmth</w:t>
-      </w:r>
-      <w:r>
-        <w:t xml:space="preserve"> response.</w:t>
-      </w:r>
-    </w:p>
-    <w:p>
-      <w:pPr>
-        <w:ind w:left="0" w:firstLine="0"/>
-        <w:jc w:val="both"/>
-      </w:pPr>
-    </w:p>
-    <w:p>
-      <w:pPr>
-        <w:ind w:left="0" w:firstLine="0"/>
-        <w:jc w:val="both"/>
-      </w:pPr>
-    </w:p>
-    <w:p>
-      <w:pPr>
-        <w:ind w:left="0" w:firstLine="0"/>
-        <w:jc w:val="both"/>
-      </w:pPr>
-    </w:p>
-    <w:p>
-      <w:pPr>
-        <w:ind w:left="0" w:firstLine="0"/>
-        <w:jc w:val="both"/>
-      </w:pPr>
-    </w:p>
-    <w:p>
-      <w:pPr>
-        <w:ind w:left="0" w:firstLine="0"/>
-        <w:jc w:val="both"/>
-      </w:pPr>
-      <w:r>
-        <w:t>Very truly yours,</w:t>
-      </w:r>
-    </w:p>
-    <w:p>
-      <w:pPr>
-        <w:ind w:left="0" w:firstLine="0"/>
-        <w:jc w:val="both"/>
-      </w:pPr>
-    </w:p>
-    <w:p>
-      <w:pPr>
-        <w:ind w:left="0" w:firstLine="0"/>
-        <w:jc w:val="both"/>
-      </w:pPr>
-    </w:p>
-    <w:p>
-      <w:pPr>
-        <w:ind w:left="0" w:firstLine="0"/>
-        <w:jc w:val="both"/>
-        <w:rPr>
-          <w:b/>
-          <w:u w:val="single"/>
-        </w:rPr>
-      </w:pPr>
-      <w:r>
-        <w:rPr>
-          <w:b/>
-          <w:u w:val="single"/>
-        </w:rPr>
-        <w:t xml:space="preserve">Jane Paul P. </w:t>
-      </w:r>
-      <w:proofErr w:type="spellStart"/>
-      <w:r>
-        <w:rPr>
-          <w:b/>
-          <w:u w:val="single"/>
-        </w:rPr>
-        <w:t>Cabunilas</w:t>
-      </w:r>
-      <w:proofErr w:type="spellEnd"/>
-    </w:p>
-    <w:p>
-      <w:pPr>
-        <w:ind w:left="0" w:firstLine="0"/>
-        <w:jc w:val="both"/>
-      </w:pPr>
-      <w:r>
         <w:t>BSIT- 3</w:t>
       </w:r>
     </w:p>
@@ -420,51 +409,51 @@
       <w:pPr>
         <w:ind w:left="0" w:firstLine="0"/>
         <w:jc w:val="both"/>
-      </w:pPr>
-    </w:p>
-    <w:p>
-      <w:pPr>
-        <w:ind w:left="0" w:firstLine="0"/>
-        <w:jc w:val="both"/>
-        <w:rPr>
-          <w:b/>
-          <w:u w:val="single"/>
-        </w:rPr>
-      </w:pPr>
-      <w:r>
-        <w:rPr>
-          <w:b/>
-          <w:u w:val="single"/>
-        </w:rPr>
-        <w:t>Gian Carlo I. Gilos</w:t>
-      </w:r>
-      <w:r>
-        <w:rPr>
-          <w:b/>
-          <w:u w:val="single"/>
-        </w:rPr>
-        <w:t xml:space="preserve"> </w:t>
-      </w:r>
-    </w:p>
-    <w:p>
-      <w:pPr>
-        <w:ind w:left="0" w:firstLine="0"/>
-        <w:jc w:val="both"/>
-      </w:pPr>
-      <w:r>
-        <w:t>BSIT- 3</w:t>
-      </w:r>
-    </w:p>
-    <w:p>
-      <w:pPr>
-        <w:ind w:left="0" w:firstLine="0"/>
-        <w:jc w:val="both"/>
-        <w:rPr>
-          <w:u w:val="single"/>
-        </w:rPr>
       </w:pPr>
       <w:bookmarkStart w:id="0" w:name="_GoBack"/>
       <w:bookmarkEnd w:id="0"/>
+    </w:p>
+    <w:p>
+      <w:pPr>
+        <w:ind w:left="0" w:firstLine="0"/>
+        <w:jc w:val="both"/>
+        <w:rPr>
+          <w:b/>
+          <w:u w:val="single"/>
+        </w:rPr>
+      </w:pPr>
+      <w:r>
+        <w:rPr>
+          <w:b/>
+          <w:u w:val="single"/>
+        </w:rPr>
+        <w:t>Gian Carlo I. Gilos</w:t>
+      </w:r>
+      <w:r>
+        <w:rPr>
+          <w:b/>
+          <w:u w:val="single"/>
+        </w:rPr>
+        <w:t xml:space="preserve"> </w:t>
+      </w:r>
+    </w:p>
+    <w:p>
+      <w:pPr>
+        <w:ind w:left="0" w:firstLine="0"/>
+        <w:jc w:val="both"/>
+      </w:pPr>
+      <w:r>
+        <w:t>BSIT- 3</w:t>
+      </w:r>
+    </w:p>
+    <w:p>
+      <w:pPr>
+        <w:ind w:left="0" w:firstLine="0"/>
+        <w:jc w:val="both"/>
+        <w:rPr>
+          <w:u w:val="single"/>
+        </w:rPr>
+      </w:pPr>
     </w:p>
     <w:p>
       <w:pPr>

</xml_diff>

<commit_message>
Improved contents in relation to the study
</commit_message>
<xml_diff>
--- a/To Mr. Judan.docx
+++ b/To Mr. Judan.docx
@@ -8,461 +8,8 @@
         <w:jc w:val="both"/>
       </w:pPr>
       <w:r>
-        <w:t>February 29, 2016</w:t>
-      </w:r>
-    </w:p>
-    <w:p>
-      <w:pPr>
-        <w:ind w:left="0" w:firstLine="0"/>
-        <w:jc w:val="both"/>
-      </w:pPr>
-    </w:p>
-    <w:p>
-      <w:pPr>
-        <w:ind w:left="0" w:firstLine="0"/>
-        <w:jc w:val="both"/>
-        <w:rPr>
-          <w:b/>
-        </w:rPr>
-      </w:pPr>
-    </w:p>
-    <w:p>
-      <w:pPr>
-        <w:ind w:left="0" w:firstLine="0"/>
-        <w:jc w:val="both"/>
-        <w:rPr>
-          <w:b/>
-        </w:rPr>
-      </w:pPr>
-      <w:r>
-        <w:rPr>
-          <w:b/>
-        </w:rPr>
-        <w:t xml:space="preserve">Mr. </w:t>
-      </w:r>
-      <w:proofErr w:type="spellStart"/>
-      <w:r>
-        <w:rPr>
-          <w:b/>
-        </w:rPr>
-        <w:t>Judan</w:t>
-      </w:r>
-      <w:proofErr w:type="spellEnd"/>
-      <w:r>
-        <w:rPr>
-          <w:b/>
-        </w:rPr>
-        <w:t xml:space="preserve"> </w:t>
-      </w:r>
-      <w:proofErr w:type="spellStart"/>
-      <w:r>
-        <w:rPr>
-          <w:b/>
-        </w:rPr>
-        <w:t>Sta.Teresa</w:t>
-      </w:r>
-      <w:proofErr w:type="spellEnd"/>
-    </w:p>
-    <w:p>
-      <w:pPr>
-        <w:ind w:left="0" w:firstLine="0"/>
-        <w:jc w:val="both"/>
-      </w:pPr>
-      <w:r>
-        <w:t>High School Department Assistant Principal</w:t>
-      </w:r>
-    </w:p>
-    <w:p>
-      <w:pPr>
-        <w:ind w:left="0" w:firstLine="0"/>
-        <w:jc w:val="both"/>
-      </w:pPr>
-      <w:r>
-        <w:t>Don Bosco Technology Center</w:t>
-      </w:r>
-    </w:p>
-    <w:p>
-      <w:pPr>
-        <w:ind w:left="0" w:firstLine="0"/>
-        <w:jc w:val="both"/>
-      </w:pPr>
-      <w:r>
-        <w:t xml:space="preserve">Punta </w:t>
-      </w:r>
-      <w:proofErr w:type="spellStart"/>
-      <w:r>
-        <w:t>Princesa</w:t>
-      </w:r>
-      <w:proofErr w:type="spellEnd"/>
-      <w:r>
-        <w:t>, Cebu City</w:t>
-      </w:r>
-    </w:p>
-    <w:p>
-      <w:pPr>
-        <w:ind w:left="0" w:firstLine="0"/>
-        <w:jc w:val="both"/>
-      </w:pPr>
-    </w:p>
-    <w:p>
-      <w:pPr>
-        <w:ind w:left="0" w:firstLine="0"/>
-        <w:jc w:val="both"/>
-      </w:pPr>
-    </w:p>
-    <w:p>
-      <w:pPr>
-        <w:ind w:left="0" w:firstLine="0"/>
-        <w:jc w:val="both"/>
-      </w:pPr>
-      <w:r>
-        <w:t xml:space="preserve">Dear Mr. </w:t>
-      </w:r>
-      <w:proofErr w:type="spellStart"/>
-      <w:r>
-        <w:t>Sta.Teresa</w:t>
-      </w:r>
-      <w:proofErr w:type="spellEnd"/>
-      <w:r>
-        <w:t>,</w:t>
-      </w:r>
-    </w:p>
-    <w:p>
-      <w:pPr>
-        <w:ind w:left="0" w:firstLine="0"/>
-        <w:jc w:val="both"/>
-      </w:pPr>
-    </w:p>
-    <w:p>
-      <w:pPr>
-        <w:ind w:left="0" w:firstLine="0"/>
-        <w:jc w:val="both"/>
-      </w:pPr>
-      <w:r>
-        <w:t>Good day!</w:t>
-      </w:r>
-    </w:p>
-    <w:p>
-      <w:pPr>
-        <w:ind w:left="0" w:firstLine="0"/>
-        <w:jc w:val="both"/>
-      </w:pPr>
-    </w:p>
-    <w:p>
-      <w:pPr>
-        <w:ind w:left="0" w:firstLine="0"/>
-        <w:jc w:val="both"/>
-      </w:pPr>
-      <w:r>
-        <w:t>We</w:t>
-      </w:r>
-      <w:r>
-        <w:t>,</w:t>
-      </w:r>
-      <w:r>
-        <w:t xml:space="preserve"> Jane Paul P. </w:t>
-      </w:r>
-      <w:proofErr w:type="spellStart"/>
-      <w:r>
-        <w:t>Cabunilas</w:t>
-      </w:r>
-      <w:proofErr w:type="spellEnd"/>
-      <w:r>
-        <w:t xml:space="preserve"> and Gian Carlo I. Gilos</w:t>
-      </w:r>
-      <w:r>
-        <w:t>, both a 3</w:t>
-      </w:r>
-      <w:r>
-        <w:rPr>
-          <w:vertAlign w:val="superscript"/>
-        </w:rPr>
-        <w:t>rd</w:t>
-      </w:r>
-      <w:r>
-        <w:t xml:space="preserve"> year students from DBTC -</w:t>
-      </w:r>
-      <w:r>
-        <w:t xml:space="preserve"> College Department</w:t>
-      </w:r>
-      <w:r>
-        <w:t>,</w:t>
-      </w:r>
-      <w:r>
-        <w:t xml:space="preserve"> taking up Bachelor of Science </w:t>
-      </w:r>
-      <w:r>
-        <w:t xml:space="preserve">in </w:t>
-      </w:r>
-      <w:r>
-        <w:t>Information Technology</w:t>
-      </w:r>
-      <w:r>
-        <w:t>.  As one of the final requirements</w:t>
-      </w:r>
-      <w:r>
-        <w:t xml:space="preserve"> in IT18</w:t>
-      </w:r>
-      <w:r>
-        <w:t>(Business Analytics),</w:t>
-      </w:r>
-      <w:r>
-        <w:t xml:space="preserve"> entitle</w:t>
-      </w:r>
-      <w:r>
-        <w:t>d</w:t>
-      </w:r>
-      <w:r>
-        <w:t xml:space="preserve"> “DBTC-College – Cebu: Approaches to Increasing </w:t>
-      </w:r>
-      <w:r>
-        <w:t xml:space="preserve">Students </w:t>
-      </w:r>
-      <w:r>
-        <w:t xml:space="preserve">Population” we would like to ask </w:t>
-      </w:r>
-      <w:r>
-        <w:t xml:space="preserve">from </w:t>
-      </w:r>
-      <w:r>
-        <w:t xml:space="preserve">your </w:t>
-      </w:r>
-      <w:r>
-        <w:t>good office if we can</w:t>
-      </w:r>
-      <w:r>
-        <w:t xml:space="preserve"> </w:t>
-      </w:r>
-      <w:r>
-        <w:t xml:space="preserve">conduct a </w:t>
-      </w:r>
-      <w:r>
-        <w:t xml:space="preserve">survey </w:t>
-      </w:r>
-      <w:r>
-        <w:t>to one of the sections in your</w:t>
-      </w:r>
-      <w:r>
-        <w:t xml:space="preserve"> Grade 10 students </w:t>
-      </w:r>
-      <w:r>
-        <w:t>as one of our  samples</w:t>
-      </w:r>
-      <w:r>
-        <w:t xml:space="preserve"> in our study.</w:t>
-      </w:r>
-    </w:p>
-    <w:p>
-      <w:pPr>
-        <w:ind w:left="0" w:firstLine="0"/>
-        <w:jc w:val="both"/>
-      </w:pPr>
-    </w:p>
-    <w:p>
-      <w:pPr>
-        <w:ind w:left="0" w:firstLine="0"/>
-        <w:jc w:val="both"/>
-      </w:pPr>
-      <w:r>
-        <w:t>We greatly believed that the result of this survey will be of great help in our study and with that, we can come up with the accurate output.</w:t>
-      </w:r>
-    </w:p>
-    <w:p>
-      <w:pPr>
-        <w:ind w:left="0" w:firstLine="0"/>
-        <w:jc w:val="both"/>
-      </w:pPr>
-    </w:p>
-    <w:p>
-      <w:pPr>
-        <w:ind w:left="0" w:firstLine="0"/>
-        <w:jc w:val="both"/>
-      </w:pPr>
-      <w:r>
-        <w:t xml:space="preserve">This </w:t>
-      </w:r>
-      <w:r>
-        <w:t xml:space="preserve">study </w:t>
-      </w:r>
-      <w:r>
-        <w:t>aims to find ways and insights as to improve the current population of the College for the coming years.</w:t>
-      </w:r>
-    </w:p>
-    <w:p>
-      <w:pPr>
-        <w:ind w:left="0" w:firstLine="0"/>
-        <w:jc w:val="both"/>
-      </w:pPr>
-    </w:p>
-    <w:p>
-      <w:pPr>
-        <w:ind w:left="0" w:firstLine="0"/>
-        <w:jc w:val="both"/>
-      </w:pPr>
-      <w:r>
-        <w:t xml:space="preserve">Attached herewith, is sample self-constructed questionnaire that </w:t>
-      </w:r>
-      <w:r>
-        <w:t>would allow us to acquire the views of the Grade 10 students to the College Department, finding out if they wish to pursue their further education here.</w:t>
-      </w:r>
-    </w:p>
-    <w:p>
-      <w:pPr>
-        <w:ind w:left="0" w:firstLine="0"/>
-        <w:jc w:val="both"/>
-      </w:pPr>
-    </w:p>
-    <w:p>
-      <w:pPr>
-        <w:ind w:left="0" w:firstLine="0"/>
-        <w:jc w:val="both"/>
-      </w:pPr>
-      <w:r>
-        <w:t xml:space="preserve"> </w:t>
-      </w:r>
-      <w:r>
-        <w:t xml:space="preserve">Looking forward for </w:t>
-      </w:r>
-      <w:r>
-        <w:t>your warmth</w:t>
-      </w:r>
-      <w:r>
-        <w:t xml:space="preserve"> response.</w:t>
-      </w:r>
-    </w:p>
-    <w:p>
-      <w:pPr>
-        <w:ind w:left="0" w:firstLine="0"/>
-        <w:jc w:val="both"/>
-      </w:pPr>
-    </w:p>
-    <w:p>
-      <w:pPr>
-        <w:ind w:left="0" w:firstLine="0"/>
-        <w:jc w:val="both"/>
-      </w:pPr>
-    </w:p>
-    <w:p>
-      <w:pPr>
-        <w:ind w:left="0" w:firstLine="0"/>
-        <w:jc w:val="both"/>
-      </w:pPr>
-    </w:p>
-    <w:p>
-      <w:pPr>
-        <w:ind w:left="0" w:firstLine="0"/>
-        <w:jc w:val="both"/>
-      </w:pPr>
-    </w:p>
-    <w:p>
-      <w:pPr>
-        <w:ind w:left="0" w:firstLine="0"/>
-        <w:jc w:val="both"/>
-      </w:pPr>
-      <w:r>
-        <w:t>Very truly yours,</w:t>
-      </w:r>
-    </w:p>
-    <w:p>
-      <w:pPr>
-        <w:ind w:left="0" w:firstLine="0"/>
-        <w:jc w:val="both"/>
-      </w:pPr>
-    </w:p>
-    <w:p>
-      <w:pPr>
-        <w:ind w:left="0" w:firstLine="0"/>
-        <w:jc w:val="both"/>
-      </w:pPr>
-    </w:p>
-    <w:p>
-      <w:pPr>
-        <w:ind w:left="0" w:firstLine="0"/>
-        <w:jc w:val="both"/>
-        <w:rPr>
-          <w:b/>
-          <w:u w:val="single"/>
-        </w:rPr>
-      </w:pPr>
-      <w:r>
-        <w:rPr>
-          <w:b/>
-          <w:u w:val="single"/>
-        </w:rPr>
-        <w:t xml:space="preserve">Jane Paul P. </w:t>
-      </w:r>
-      <w:proofErr w:type="spellStart"/>
-      <w:r>
-        <w:rPr>
-          <w:b/>
-          <w:u w:val="single"/>
-        </w:rPr>
-        <w:t>Cabunilas</w:t>
-      </w:r>
-      <w:proofErr w:type="spellEnd"/>
-    </w:p>
-    <w:p>
-      <w:pPr>
-        <w:ind w:left="0" w:firstLine="0"/>
-        <w:jc w:val="both"/>
-      </w:pPr>
-      <w:r>
-        <w:t>BSIT- 3</w:t>
-      </w:r>
-    </w:p>
-    <w:p>
-      <w:pPr>
-        <w:ind w:left="0" w:firstLine="0"/>
-        <w:jc w:val="both"/>
-      </w:pPr>
-    </w:p>
-    <w:p>
-      <w:pPr>
-        <w:ind w:left="0" w:firstLine="0"/>
-        <w:jc w:val="both"/>
-      </w:pPr>
-    </w:p>
-    <w:p>
-      <w:pPr>
-        <w:ind w:left="0" w:firstLine="0"/>
-        <w:jc w:val="both"/>
-        <w:rPr>
-          <w:b/>
-          <w:u w:val="single"/>
-        </w:rPr>
-      </w:pPr>
-      <w:r>
-        <w:rPr>
-          <w:b/>
-          <w:u w:val="single"/>
-        </w:rPr>
-        <w:t>Gian Carlo I. Gilos</w:t>
-      </w:r>
-      <w:r>
-        <w:rPr>
-          <w:b/>
-          <w:u w:val="single"/>
-        </w:rPr>
-        <w:t xml:space="preserve"> </w:t>
-      </w:r>
-    </w:p>
-    <w:p>
-      <w:pPr>
-        <w:ind w:left="0" w:firstLine="0"/>
-        <w:jc w:val="both"/>
-      </w:pPr>
-      <w:r>
-        <w:t>BSIT- 3</w:t>
-      </w:r>
-    </w:p>
-    <w:p>
-      <w:pPr>
-        <w:ind w:left="0" w:firstLine="0"/>
-        <w:jc w:val="both"/>
-        <w:rPr>
-          <w:u w:val="single"/>
-        </w:rPr>
-      </w:pPr>
+        <w:t>March 2, 2016</w:t>
+      </w:r>
       <w:bookmarkStart w:id="0" w:name="_GoBack"/>
       <w:bookmarkEnd w:id="0"/>
     </w:p>
@@ -471,6 +18,441 @@
         <w:ind w:left="0" w:firstLine="0"/>
         <w:jc w:val="both"/>
       </w:pPr>
+    </w:p>
+    <w:p>
+      <w:pPr>
+        <w:ind w:left="0" w:firstLine="0"/>
+        <w:jc w:val="both"/>
+        <w:rPr>
+          <w:b/>
+        </w:rPr>
+      </w:pPr>
+    </w:p>
+    <w:p>
+      <w:pPr>
+        <w:ind w:left="0" w:firstLine="0"/>
+        <w:jc w:val="both"/>
+        <w:rPr>
+          <w:b/>
+        </w:rPr>
+      </w:pPr>
+      <w:r>
+        <w:rPr>
+          <w:b/>
+        </w:rPr>
+        <w:t>Mr. Judan Sta.Teresa</w:t>
+      </w:r>
+    </w:p>
+    <w:p>
+      <w:pPr>
+        <w:ind w:left="0" w:firstLine="0"/>
+        <w:jc w:val="both"/>
+      </w:pPr>
+      <w:r>
+        <w:t>High School Department Assistant Principal</w:t>
+      </w:r>
+    </w:p>
+    <w:p>
+      <w:pPr>
+        <w:ind w:left="0" w:firstLine="0"/>
+        <w:jc w:val="both"/>
+      </w:pPr>
+      <w:r>
+        <w:t>Don Bosco Technology Center</w:t>
+      </w:r>
+    </w:p>
+    <w:p>
+      <w:pPr>
+        <w:ind w:left="0" w:firstLine="0"/>
+        <w:jc w:val="both"/>
+      </w:pPr>
+      <w:r>
+        <w:t>Punta Princesa, Cebu City</w:t>
+      </w:r>
+    </w:p>
+    <w:p>
+      <w:pPr>
+        <w:ind w:left="0" w:firstLine="0"/>
+        <w:jc w:val="both"/>
+      </w:pPr>
+    </w:p>
+    <w:p>
+      <w:pPr>
+        <w:ind w:left="0" w:firstLine="0"/>
+        <w:jc w:val="both"/>
+      </w:pPr>
+    </w:p>
+    <w:p>
+      <w:pPr>
+        <w:ind w:left="0" w:firstLine="0"/>
+        <w:jc w:val="both"/>
+      </w:pPr>
+      <w:r>
+        <w:t>Dear Mr. Sta.Teresa,</w:t>
+      </w:r>
+    </w:p>
+    <w:p>
+      <w:pPr>
+        <w:ind w:left="0" w:firstLine="0"/>
+        <w:jc w:val="both"/>
+      </w:pPr>
+    </w:p>
+    <w:p>
+      <w:pPr>
+        <w:ind w:left="0" w:firstLine="0"/>
+        <w:jc w:val="both"/>
+      </w:pPr>
+      <w:r>
+        <w:t>Good day!</w:t>
+      </w:r>
+    </w:p>
+    <w:p>
+      <w:pPr>
+        <w:ind w:left="0" w:firstLine="0"/>
+        <w:jc w:val="both"/>
+      </w:pPr>
+    </w:p>
+    <w:p>
+      <w:pPr>
+        <w:ind w:left="0" w:firstLine="0"/>
+        <w:jc w:val="both"/>
+      </w:pPr>
+      <w:r>
+        <w:t>We</w:t>
+      </w:r>
+      <w:r>
+        <w:t>,</w:t>
+      </w:r>
+      <w:r>
+        <w:t xml:space="preserve"> Jane Paul P. Cabunilas and Gian Carlo I. Gilos</w:t>
+      </w:r>
+      <w:r>
+        <w:t xml:space="preserve">, both </w:t>
+      </w:r>
+      <w:r>
+        <w:t>3</w:t>
+      </w:r>
+      <w:r>
+        <w:rPr>
+          <w:vertAlign w:val="superscript"/>
+        </w:rPr>
+        <w:t>rd</w:t>
+      </w:r>
+      <w:r>
+        <w:t xml:space="preserve"> year students from DBTC -</w:t>
+      </w:r>
+      <w:r>
+        <w:t xml:space="preserve"> College Department</w:t>
+      </w:r>
+      <w:r>
+        <w:t>,</w:t>
+      </w:r>
+      <w:r>
+        <w:t xml:space="preserve"> taking up Bachelor of Science </w:t>
+      </w:r>
+      <w:r>
+        <w:t xml:space="preserve">in </w:t>
+      </w:r>
+      <w:r>
+        <w:t>Information Technology</w:t>
+      </w:r>
+      <w:r>
+        <w:t>.  As one of the final requirements</w:t>
+      </w:r>
+      <w:r>
+        <w:t xml:space="preserve"> in IT18</w:t>
+      </w:r>
+      <w:r>
+        <w:t>(Business Analytics),</w:t>
+      </w:r>
+      <w:r>
+        <w:t xml:space="preserve"> entitle</w:t>
+      </w:r>
+      <w:r>
+        <w:t>d</w:t>
+      </w:r>
+      <w:r>
+        <w:t xml:space="preserve"> “DBTC-College – Cebu: Approaches to Increasing </w:t>
+      </w:r>
+      <w:r>
+        <w:t xml:space="preserve">Students </w:t>
+      </w:r>
+      <w:r>
+        <w:t xml:space="preserve">Population” we would like to ask </w:t>
+      </w:r>
+      <w:r>
+        <w:t xml:space="preserve">from </w:t>
+      </w:r>
+      <w:r>
+        <w:t xml:space="preserve">your </w:t>
+      </w:r>
+      <w:r>
+        <w:t>good office if we can</w:t>
+      </w:r>
+      <w:r>
+        <w:t xml:space="preserve"> </w:t>
+      </w:r>
+      <w:r>
+        <w:t xml:space="preserve">conduct a </w:t>
+      </w:r>
+      <w:r>
+        <w:t xml:space="preserve">survey </w:t>
+      </w:r>
+      <w:r>
+        <w:t>to one of the sections in your</w:t>
+      </w:r>
+      <w:r>
+        <w:t xml:space="preserve"> Grade 10 students </w:t>
+      </w:r>
+      <w:r>
+        <w:t>as one of our  samples</w:t>
+      </w:r>
+      <w:r>
+        <w:t xml:space="preserve"> in our study.</w:t>
+      </w:r>
+    </w:p>
+    <w:p>
+      <w:pPr>
+        <w:ind w:left="0" w:firstLine="0"/>
+        <w:jc w:val="both"/>
+      </w:pPr>
+    </w:p>
+    <w:p>
+      <w:pPr>
+        <w:ind w:left="0" w:firstLine="0"/>
+        <w:jc w:val="both"/>
+      </w:pPr>
+      <w:r>
+        <w:t>We greatly believed that the result of this survey will be of great help in our study and with that, we can come up with the accurate output.</w:t>
+      </w:r>
+    </w:p>
+    <w:p>
+      <w:pPr>
+        <w:ind w:left="0" w:firstLine="0"/>
+        <w:jc w:val="both"/>
+      </w:pPr>
+    </w:p>
+    <w:p>
+      <w:pPr>
+        <w:ind w:left="0" w:firstLine="0"/>
+        <w:jc w:val="both"/>
+      </w:pPr>
+      <w:r>
+        <w:t xml:space="preserve">This </w:t>
+      </w:r>
+      <w:r>
+        <w:t>study</w:t>
+      </w:r>
+      <w:r>
+        <w:t xml:space="preserve"> also</w:t>
+      </w:r>
+      <w:r>
+        <w:t xml:space="preserve"> </w:t>
+      </w:r>
+      <w:r>
+        <w:t>aims to find ways and insights as to improve the current population of the College for the coming years.</w:t>
+      </w:r>
+    </w:p>
+    <w:p>
+      <w:pPr>
+        <w:ind w:left="0" w:firstLine="0"/>
+        <w:jc w:val="both"/>
+      </w:pPr>
+    </w:p>
+    <w:p>
+      <w:pPr>
+        <w:ind w:left="0" w:firstLine="0"/>
+        <w:jc w:val="both"/>
+      </w:pPr>
+      <w:r>
+        <w:t xml:space="preserve">Attached herewith, is sample self-constructed questionnaire that </w:t>
+      </w:r>
+      <w:r>
+        <w:t xml:space="preserve">would allow us to acquire the views of the Grade 10 students </w:t>
+      </w:r>
+      <w:r>
+        <w:t>in related to our current study.</w:t>
+      </w:r>
+    </w:p>
+    <w:p>
+      <w:pPr>
+        <w:ind w:left="0" w:firstLine="0"/>
+        <w:jc w:val="both"/>
+      </w:pPr>
+    </w:p>
+    <w:p>
+      <w:pPr>
+        <w:ind w:left="0" w:firstLine="0"/>
+        <w:jc w:val="both"/>
+      </w:pPr>
+      <w:r>
+        <w:t xml:space="preserve"> </w:t>
+      </w:r>
+      <w:r>
+        <w:t xml:space="preserve">Looking forward for </w:t>
+      </w:r>
+      <w:r>
+        <w:t>your warmth</w:t>
+      </w:r>
+      <w:r>
+        <w:t xml:space="preserve"> response.</w:t>
+      </w:r>
+    </w:p>
+    <w:p>
+      <w:pPr>
+        <w:ind w:left="0" w:firstLine="0"/>
+        <w:jc w:val="both"/>
+      </w:pPr>
+    </w:p>
+    <w:p>
+      <w:pPr>
+        <w:ind w:left="0" w:firstLine="0"/>
+        <w:jc w:val="both"/>
+      </w:pPr>
+    </w:p>
+    <w:p>
+      <w:pPr>
+        <w:ind w:left="0" w:firstLine="0"/>
+        <w:jc w:val="both"/>
+      </w:pPr>
+    </w:p>
+    <w:p>
+      <w:pPr>
+        <w:ind w:left="0" w:firstLine="0"/>
+        <w:jc w:val="both"/>
+      </w:pPr>
+      <w:r>
+        <w:t>Very truly yours,</w:t>
+      </w:r>
+    </w:p>
+    <w:p>
+      <w:pPr>
+        <w:ind w:left="0" w:firstLine="0"/>
+        <w:jc w:val="both"/>
+      </w:pPr>
+    </w:p>
+    <w:p>
+      <w:pPr>
+        <w:ind w:left="0" w:firstLine="0"/>
+        <w:jc w:val="both"/>
+      </w:pPr>
+    </w:p>
+    <w:p>
+      <w:pPr>
+        <w:ind w:left="0" w:firstLine="0"/>
+        <w:jc w:val="both"/>
+        <w:rPr>
+          <w:b/>
+          <w:u w:val="single"/>
+        </w:rPr>
+      </w:pPr>
+      <w:r>
+        <w:rPr>
+          <w:b/>
+          <w:u w:val="single"/>
+        </w:rPr>
+        <w:t>Jane Paul P. Cabunilas</w:t>
+      </w:r>
+      <w:r>
+        <w:rPr>
+          <w:b/>
+        </w:rPr>
+        <w:tab/>
+      </w:r>
+      <w:r>
+        <w:rPr>
+          <w:b/>
+        </w:rPr>
+        <w:tab/>
+      </w:r>
+      <w:r>
+        <w:rPr>
+          <w:b/>
+        </w:rPr>
+        <w:tab/>
+      </w:r>
+      <w:r>
+        <w:rPr>
+          <w:b/>
+        </w:rPr>
+        <w:tab/>
+      </w:r>
+      <w:r>
+        <w:rPr>
+          <w:b/>
+        </w:rPr>
+        <w:tab/>
+      </w:r>
+      <w:r>
+        <w:rPr>
+          <w:b/>
+        </w:rPr>
+        <w:tab/>
+      </w:r>
+      <w:r>
+        <w:rPr>
+          <w:b/>
+          <w:u w:val="single"/>
+        </w:rPr>
+        <w:t xml:space="preserve">Gian Carlo I. Gilos </w:t>
+      </w:r>
+    </w:p>
+    <w:p>
+      <w:pPr>
+        <w:ind w:left="0" w:firstLine="0"/>
+        <w:jc w:val="both"/>
+      </w:pPr>
+      <w:r>
+        <w:t>BSIT- 3</w:t>
+      </w:r>
+      <w:r>
+        <w:tab/>
+      </w:r>
+      <w:r>
+        <w:tab/>
+      </w:r>
+      <w:r>
+        <w:tab/>
+      </w:r>
+      <w:r>
+        <w:tab/>
+      </w:r>
+      <w:r>
+        <w:tab/>
+      </w:r>
+      <w:r>
+        <w:tab/>
+      </w:r>
+      <w:r>
+        <w:tab/>
+      </w:r>
+      <w:r>
+        <w:tab/>
+      </w:r>
+      <w:r>
+        <w:t>BSIT- 3</w:t>
+      </w:r>
+    </w:p>
+    <w:p>
+      <w:pPr>
+        <w:ind w:left="0" w:firstLine="0"/>
+        <w:jc w:val="both"/>
+      </w:pPr>
+    </w:p>
+    <w:p>
+      <w:pPr>
+        <w:ind w:left="0" w:firstLine="0"/>
+        <w:jc w:val="both"/>
+        <w:rPr>
+          <w:u w:val="single"/>
+        </w:rPr>
+      </w:pPr>
+    </w:p>
+    <w:p>
+      <w:pPr>
+        <w:ind w:left="0" w:firstLine="0"/>
+        <w:jc w:val="both"/>
+      </w:pPr>
       <w:r>
         <w:t>Noted:</w:t>
       </w:r>
@@ -540,120 +522,85 @@
           <w:b/>
           <w:u w:val="single"/>
         </w:rPr>
-        <w:t xml:space="preserve">Engr. Erwin </w:t>
-      </w:r>
-      <w:proofErr w:type="spellStart"/>
-      <w:r>
+        <w:t>Engr. Erwin Jungao</w:t>
+      </w:r>
+    </w:p>
+    <w:p>
+      <w:pPr>
+        <w:jc w:val="both"/>
+      </w:pPr>
+      <w:r>
+        <w:t>Instructor</w:t>
+      </w:r>
+      <w:r>
+        <w:tab/>
+      </w:r>
+      <w:r>
+        <w:tab/>
+      </w:r>
+      <w:r>
+        <w:tab/>
+      </w:r>
+      <w:r>
+        <w:tab/>
+      </w:r>
+      <w:r>
+        <w:tab/>
+      </w:r>
+      <w:r>
+        <w:tab/>
+      </w:r>
+      <w:r>
+        <w:tab/>
+        <w:t xml:space="preserve"> Dean</w:t>
+      </w:r>
+    </w:p>
+    <w:p>
+      <w:pPr>
+        <w:jc w:val="both"/>
+      </w:pPr>
+    </w:p>
+    <w:p>
+      <w:pPr>
+        <w:ind w:left="0" w:firstLine="0"/>
+        <w:jc w:val="both"/>
+      </w:pPr>
+    </w:p>
+    <w:p>
+      <w:pPr>
+        <w:jc w:val="both"/>
+      </w:pPr>
+      <w:r>
+        <w:t>Approved:</w:t>
+      </w:r>
+    </w:p>
+    <w:p>
+      <w:pPr>
+        <w:jc w:val="both"/>
+      </w:pPr>
+    </w:p>
+    <w:p>
+      <w:pPr>
+        <w:jc w:val="both"/>
         <w:rPr>
           <w:b/>
           <w:u w:val="single"/>
         </w:rPr>
-        <w:t>Jungao</w:t>
-      </w:r>
-      <w:proofErr w:type="spellEnd"/>
-    </w:p>
-    <w:p>
-      <w:pPr>
-        <w:jc w:val="both"/>
-      </w:pPr>
-      <w:r>
-        <w:lastRenderedPageBreak/>
-        <w:t>Instructor</w:t>
-      </w:r>
-      <w:r>
-        <w:tab/>
-      </w:r>
-      <w:r>
-        <w:tab/>
-      </w:r>
-      <w:r>
-        <w:tab/>
-      </w:r>
-      <w:r>
-        <w:tab/>
-      </w:r>
-      <w:r>
-        <w:tab/>
-      </w:r>
-      <w:r>
-        <w:tab/>
-      </w:r>
-      <w:r>
-        <w:tab/>
-        <w:t xml:space="preserve"> Dean</w:t>
-      </w:r>
-    </w:p>
-    <w:p>
-      <w:pPr>
-        <w:jc w:val="both"/>
-      </w:pPr>
-    </w:p>
-    <w:p>
-      <w:pPr>
-        <w:ind w:left="0" w:firstLine="0"/>
-        <w:jc w:val="both"/>
-      </w:pPr>
-    </w:p>
-    <w:p>
-      <w:pPr>
-        <w:jc w:val="both"/>
-      </w:pPr>
-      <w:r>
-        <w:t>Approved:</w:t>
-      </w:r>
-    </w:p>
-    <w:p>
-      <w:pPr>
-        <w:jc w:val="both"/>
-      </w:pPr>
-    </w:p>
-    <w:p>
-      <w:pPr>
-        <w:jc w:val="both"/>
+      </w:pPr>
+      <w:r>
         <w:rPr>
           <w:b/>
           <w:u w:val="single"/>
         </w:rPr>
-      </w:pPr>
+        <w:t xml:space="preserve"> Mr</w:t>
+      </w:r>
       <w:r>
         <w:rPr>
           <w:b/>
           <w:u w:val="single"/>
         </w:rPr>
-        <w:t xml:space="preserve"> Mr</w:t>
-      </w:r>
-      <w:r>
-        <w:rPr>
-          <w:b/>
-          <w:u w:val="single"/>
-        </w:rPr>
-        <w:t xml:space="preserve">. </w:t>
-      </w:r>
-      <w:proofErr w:type="spellStart"/>
-      <w:r>
-        <w:rPr>
-          <w:b/>
-          <w:u w:val="single"/>
-        </w:rPr>
-        <w:t>Judan</w:t>
-      </w:r>
-      <w:proofErr w:type="spellEnd"/>
-      <w:r>
-        <w:rPr>
-          <w:b/>
-          <w:u w:val="single"/>
-        </w:rPr>
-        <w:t xml:space="preserve"> </w:t>
-      </w:r>
-      <w:proofErr w:type="spellStart"/>
-      <w:r>
-        <w:rPr>
-          <w:b/>
-          <w:u w:val="single"/>
-        </w:rPr>
-        <w:t>Sta.Teresa</w:t>
-      </w:r>
-      <w:proofErr w:type="spellEnd"/>
+        <w:t>. Judan Sta.Teresa</w:t>
+      </w:r>
     </w:p>
     <w:p>
       <w:pPr>
@@ -674,7 +621,7 @@
     </w:p>
     <w:sectPr>
       <w:pgSz w:w="12240" w:h="15840"/>
-      <w:pgMar w:top="1440" w:right="1440" w:bottom="1440" w:left="1440" w:header="708" w:footer="708" w:gutter="0"/>
+      <w:pgMar w:top="1008" w:right="1440" w:bottom="1008" w:left="1440" w:header="706" w:footer="706" w:gutter="0"/>
       <w:cols w:space="708"/>
       <w:docGrid w:linePitch="360"/>
     </w:sectPr>

</xml_diff>